<commit_message>
Upload Agenda and Action from 07-07 add Reference section
</commit_message>
<xml_diff>
--- a/documents/agenda/07-07-2022.docx
+++ b/documents/agenda/07-07-2022.docx
@@ -23,7 +23,7 @@
           <w:szCs w:val="32"/>
           <w:lang w:val="en-GB"/>
         </w:rPr>
-        <w:t>Sunda</w:t>
+        <w:t xml:space="preserve">Thursday </w:t>
       </w:r>
       <w:r>
         <w:rPr>
@@ -34,7 +34,7 @@
           <w:szCs w:val="32"/>
           <w:lang w:val="en-GB"/>
         </w:rPr>
-        <w:t xml:space="preserve"> Meeting </w:t>
+        <w:t>Meeting </w:t>
       </w:r>
       <w:r>
         <w:rPr>
@@ -71,7 +71,7 @@
     <w:p>
       <w:pPr>
         <w:pStyle w:val="paragraph"/>
-        <w:spacing w:before="0" w:beforeAutospacing="off" w:after="0" w:afterAutospacing="off"/>
+        <w:spacing w:before="0" w:beforeAutospacing="0" w:after="0" w:afterAutospacing="0"/>
         <w:textAlignment w:val="baseline"/>
         <w:rPr>
           <w:rFonts w:ascii="Segoe UI" w:hAnsi="Segoe UI" w:cs="Segoe UI"/>
@@ -118,7 +118,47 @@
           <w:szCs w:val="22"/>
           <w:lang w:val="en-GB"/>
         </w:rPr>
-        <w:t>Time: 1900 - 2000</w:t>
+        <w:t xml:space="preserve">Time: </w:t>
+      </w:r>
+      <w:r>
+        <w:rPr>
+          <w:rStyle w:val="normaltextrun"/>
+          <w:rFonts w:ascii="Calibri" w:hAnsi="Calibri" w:cs="Calibri"/>
+          <w:sz w:val="22"/>
+          <w:szCs w:val="22"/>
+          <w:lang w:val="en-GB"/>
+        </w:rPr>
+        <w:t>2000</w:t>
+      </w:r>
+      <w:r>
+        <w:rPr>
+          <w:rStyle w:val="normaltextrun"/>
+          <w:rFonts w:ascii="Calibri" w:hAnsi="Calibri" w:cs="Calibri"/>
+          <w:sz w:val="22"/>
+          <w:szCs w:val="22"/>
+          <w:lang w:val="en-GB"/>
+        </w:rPr>
+        <w:t xml:space="preserve"> - 2</w:t>
+      </w:r>
+      <w:r>
+        <w:rPr>
+          <w:rStyle w:val="normaltextrun"/>
+          <w:rFonts w:ascii="Calibri" w:hAnsi="Calibri" w:cs="Calibri"/>
+          <w:sz w:val="22"/>
+          <w:szCs w:val="22"/>
+          <w:lang w:val="en-GB"/>
+        </w:rPr>
+        <w:t>1</w:t>
+      </w:r>
+      <w:r>
+        <w:rPr>
+          <w:rStyle w:val="normaltextrun"/>
+          <w:rFonts w:ascii="Calibri" w:hAnsi="Calibri" w:cs="Calibri"/>
+          <w:sz w:val="22"/>
+          <w:szCs w:val="22"/>
+          <w:lang w:val="en-GB"/>
+        </w:rPr>
+        <w:t>00</w:t>
       </w:r>
       <w:r>
         <w:rPr>
@@ -181,7 +221,7 @@
           <w:szCs w:val="22"/>
           <w:lang w:val="en-GB"/>
         </w:rPr>
-        <w:t>, John Burkett, Adrien Aliphon, Oliver Madge, Jamie Riches, Tomas Toohey</w:t>
+        <w:t>, John Burkett, Adrien Aliphon, Jamie Riches, Tomas Toohey</w:t>
       </w:r>
       <w:r>
         <w:rPr>
@@ -191,6 +231,34 @@
           <w:szCs w:val="22"/>
         </w:rPr>
         <w:t> </w:t>
+      </w:r>
+      <w:r>
+        <w:rPr>
+          <w:rStyle w:val="eop"/>
+          <w:rFonts w:ascii="Calibri" w:hAnsi="Calibri" w:cs="Calibri"/>
+          <w:sz w:val="22"/>
+          <w:szCs w:val="22"/>
+        </w:rPr>
+        <w:br/>
+      </w:r>
+      <w:r>
+        <w:rPr>
+          <w:rStyle w:val="eop"/>
+          <w:rFonts w:ascii="Calibri" w:hAnsi="Calibri" w:cs="Calibri"/>
+          <w:sz w:val="22"/>
+          <w:szCs w:val="22"/>
+        </w:rPr>
+        <w:t xml:space="preserve">Apologies: </w:t>
+      </w:r>
+      <w:r>
+        <w:rPr>
+          <w:rStyle w:val="normaltextrun"/>
+          <w:rFonts w:ascii="Calibri" w:hAnsi="Calibri" w:cs="Calibri"/>
+          <w:sz w:val="22"/>
+          <w:szCs w:val="22"/>
+          <w:lang w:val="en-GB"/>
+        </w:rPr>
+        <w:t>Oliver Madge</w:t>
       </w:r>
     </w:p>
     <w:p>
@@ -459,6 +527,63 @@
     <w:p>
       <w:pPr>
         <w:pStyle w:val="paragraph"/>
+        <w:numPr>
+          <w:ilvl w:val="0"/>
+          <w:numId w:val="1"/>
+        </w:numPr>
+        <w:spacing w:before="0" w:beforeAutospacing="0" w:after="0" w:afterAutospacing="0"/>
+        <w:rPr>
+          <w:rStyle w:val="normaltextrun"/>
+          <w:sz w:val="22"/>
+          <w:szCs w:val="22"/>
+        </w:rPr>
+      </w:pPr>
+      <w:r>
+        <w:rPr>
+          <w:rStyle w:val="normaltextrun"/>
+          <w:rFonts w:ascii="Calibri" w:hAnsi="Calibri" w:cs="Calibri"/>
+          <w:sz w:val="22"/>
+          <w:szCs w:val="22"/>
+        </w:rPr>
+        <w:t>Allocate a task to Oliver</w:t>
+      </w:r>
+      <w:r>
+        <w:rPr>
+          <w:rStyle w:val="normaltextrun"/>
+          <w:rFonts w:ascii="Calibri" w:hAnsi="Calibri" w:cs="Calibri"/>
+          <w:sz w:val="22"/>
+          <w:szCs w:val="22"/>
+        </w:rPr>
+        <w:t xml:space="preserve"> &amp; notify him</w:t>
+      </w:r>
+    </w:p>
+    <w:p>
+      <w:pPr>
+        <w:pStyle w:val="paragraph"/>
+        <w:numPr>
+          <w:ilvl w:val="0"/>
+          <w:numId w:val="1"/>
+        </w:numPr>
+        <w:spacing w:before="0" w:beforeAutospacing="0" w:after="0" w:afterAutospacing="0"/>
+        <w:rPr>
+          <w:rStyle w:val="normaltextrun"/>
+          <w:sz w:val="22"/>
+          <w:szCs w:val="22"/>
+        </w:rPr>
+      </w:pPr>
+      <w:r>
+        <w:rPr>
+          <w:rStyle w:val="normaltextrun"/>
+          <w:rFonts w:ascii="Calibri" w:hAnsi="Calibri" w:cs="Calibri"/>
+          <w:sz w:val="22"/>
+          <w:szCs w:val="22"/>
+        </w:rPr>
+        <w:t xml:space="preserve">References </w:t>
+      </w:r>
+    </w:p>
+    <w:p>
+      <w:pPr>
+        <w:pStyle w:val="paragraph"/>
         <w:spacing w:before="0" w:beforeAutospacing="0" w:after="0" w:afterAutospacing="0"/>
         <w:textAlignment w:val="baseline"/>
         <w:rPr>
@@ -480,10 +605,133 @@
         </w:rPr>
       </w:pPr>
     </w:p>
-    <w:p/>
-    <w:p/>
-    <w:p/>
-    <w:p/>
+    <w:p>
+      <w:pPr>
+        <w:pStyle w:val="Heading2"/>
+      </w:pPr>
+      <w:r>
+        <w:t>Minutes</w:t>
+      </w:r>
+    </w:p>
+    <w:p>
+      <w:r>
+        <w:t xml:space="preserve">Where we are all up to: </w:t>
+      </w:r>
+      <w:r>
+        <w:br/>
+      </w:r>
+      <w:r>
+        <w:t xml:space="preserve">Get assignment info up and reviewed. </w:t>
+      </w:r>
+      <w:r>
+        <w:br/>
+      </w:r>
+      <w:r>
+        <w:t>Outcomes: site doesn’t need to be mobile friendly.</w:t>
+      </w:r>
+      <w:r>
+        <w:br/>
+      </w:r>
+      <w:r>
+        <w:br/>
+      </w:r>
+      <w:r>
+        <w:t>In text refencing</w:t>
+      </w:r>
+      <w:r>
+        <w:t xml:space="preserve"> – all use </w:t>
+      </w:r>
+      <w:r>
+        <w:br/>
+      </w:r>
+      <w:r>
+        <w:t xml:space="preserve">Websites looking good. </w:t>
+      </w:r>
+      <w:r>
+        <w:br/>
+      </w:r>
+      <w:r>
+        <w:br/>
+      </w:r>
+      <w:r>
+        <w:rPr>
+          <w:rStyle w:val="Heading2Char"/>
+        </w:rPr>
+        <w:t>Actions</w:t>
+      </w:r>
+      <w:r>
+        <w:br/>
+      </w:r>
+      <w:r>
+        <w:t>In text refencing – all use</w:t>
+      </w:r>
+      <w:r>
+        <w:br/>
+      </w:r>
+      <w:r>
+        <w:t xml:space="preserve">Referencing: </w:t>
+      </w:r>
+      <w:r>
+        <w:t xml:space="preserve">put refence under each own section. </w:t>
+      </w:r>
+      <w:r>
+        <w:br/>
+      </w:r>
+      <w:r>
+        <w:t xml:space="preserve">Adrian </w:t>
+      </w:r>
+      <w:r>
+        <w:t>tells</w:t>
+      </w:r>
+      <w:r>
+        <w:t xml:space="preserve"> Oliver</w:t>
+      </w:r>
+      <w:r>
+        <w:t xml:space="preserve"> we are using all the same titles in sections. </w:t>
+      </w:r>
+      <w:r>
+        <w:br/>
+      </w:r>
+      <w:r>
+        <w:br/>
+      </w:r>
+      <w:r>
+        <w:t xml:space="preserve">John to read the question and answer in IT Work and decided if comments after each question or one big conclusion on the end. </w:t>
+      </w:r>
+      <w:r>
+        <w:br/>
+      </w:r>
+      <w:r>
+        <w:t>John to do</w:t>
+      </w:r>
+      <w:r>
+        <w:br/>
+      </w:r>
+      <w:r>
+        <w:br/>
+      </w:r>
+      <w:r>
+        <w:t xml:space="preserve">Adrian will miss </w:t>
+      </w:r>
+      <w:r>
+        <w:t>Sunday’s</w:t>
+      </w:r>
+      <w:r>
+        <w:t xml:space="preserve"> meeting. </w:t>
+      </w:r>
+      <w:r>
+        <w:br/>
+      </w:r>
+      <w:r>
+        <w:br/>
+      </w:r>
+      <w:r>
+        <w:t xml:space="preserve">Concluded: </w:t>
+      </w:r>
+      <w:r>
+        <w:t>21:15 UTC + 10</w:t>
+      </w:r>
+    </w:p>
     <w:p>
       <w:r>
         <w:t>Update tasks here:</w:t>
@@ -546,7 +794,7 @@
       </w:r>
     </w:p>
     <w:sectPr>
-      <w:pgSz w:w="11906" w:h="16838" w:orient="portrait"/>
+      <w:pgSz w:w="11906" w:h="16838"/>
       <w:pgMar w:top="1440" w:right="1440" w:bottom="1440" w:left="1440" w:header="708" w:footer="708" w:gutter="0"/>
       <w:cols w:space="708"/>
       <w:docGrid w:linePitch="360"/>
@@ -676,7 +924,7 @@
 </file>
 
 <file path=word/styles.xml><?xml version="1.0" encoding="utf-8"?>
-<w:styles xmlns:mc="http://schemas.openxmlformats.org/markup-compatibility/2006" xmlns:r="http://schemas.openxmlformats.org/officeDocument/2006/relationships" xmlns:w="http://schemas.openxmlformats.org/wordprocessingml/2006/main" xmlns:w14="http://schemas.microsoft.com/office/word/2010/wordml" xmlns:w15="http://schemas.microsoft.com/office/word/2012/wordml" xmlns:w16cex="http://schemas.microsoft.com/office/word/2018/wordml/cex" xmlns:w16cid="http://schemas.microsoft.com/office/word/2016/wordml/cid" xmlns:w16="http://schemas.microsoft.com/office/word/2018/wordml" xmlns:w16sdtdh="http://schemas.microsoft.com/office/word/2020/wordml/sdtdatahash" xmlns:w16se="http://schemas.microsoft.com/office/word/2015/wordml/symex" mc:Ignorable="w14 w15 w16se w16cid w16 w16cex w16sdtdh">
+<w:styles xmlns:wp14="http://schemas.microsoft.com/office/word/2010/wordprocessingDrawing" xmlns:mc="http://schemas.openxmlformats.org/markup-compatibility/2006" xmlns:r="http://schemas.openxmlformats.org/officeDocument/2006/relationships" xmlns:w="http://schemas.openxmlformats.org/wordprocessingml/2006/main" xmlns:w14="http://schemas.microsoft.com/office/word/2010/wordml" xmlns:w15="http://schemas.microsoft.com/office/word/2012/wordml" xmlns:w16cex="http://schemas.microsoft.com/office/word/2018/wordml/cex" xmlns:w16cid="http://schemas.microsoft.com/office/word/2016/wordml/cid" xmlns:w16="http://schemas.microsoft.com/office/word/2018/wordml" xmlns:w16sdtdh="http://schemas.microsoft.com/office/word/2020/wordml/sdtdatahash" xmlns:w16se="http://schemas.microsoft.com/office/word/2015/wordml/symex" mc:Ignorable="w14 w15 w16se w16cid w16 w16cex w16sdtdh wp14">
   <w:docDefaults>
     <w:rPrDefault>
       <w:rPr>
@@ -1070,6 +1318,28 @@
     <w:name w:val="Normal"/>
     <w:qFormat/>
   </w:style>
+  <w:style w:type="paragraph" w:styleId="Heading2">
+    <w:name w:val="heading 2"/>
+    <w:basedOn w:val="Normal"/>
+    <w:next w:val="Normal"/>
+    <w:link w:val="Heading2Char"/>
+    <w:uiPriority w:val="9"/>
+    <w:unhideWhenUsed/>
+    <w:qFormat/>
+    <w:rsid w:val="00F268DC"/>
+    <w:pPr>
+      <w:keepNext/>
+      <w:keepLines/>
+      <w:spacing w:before="40"/>
+      <w:outlineLvl w:val="1"/>
+    </w:pPr>
+    <w:rPr>
+      <w:rFonts w:asciiTheme="majorHAnsi" w:hAnsiTheme="majorHAnsi" w:eastAsiaTheme="majorEastAsia" w:cstheme="majorBidi"/>
+      <w:color w:val="2F5496" w:themeColor="accent1" w:themeShade="BF"/>
+      <w:sz w:val="26"/>
+      <w:szCs w:val="26"/>
+    </w:rPr>
+  </w:style>
   <w:style w:type="character" w:styleId="DefaultParagraphFont" w:default="1">
     <w:name w:val="Default Paragraph Font"/>
     <w:uiPriority w:val="1"/>
@@ -1118,6 +1388,19 @@
     <w:name w:val="eop"/>
     <w:basedOn w:val="DefaultParagraphFont"/>
     <w:rsid w:val="00C9467D"/>
+  </w:style>
+  <w:style w:type="character" w:styleId="Heading2Char" w:customStyle="1">
+    <w:name w:val="Heading 2 Char"/>
+    <w:basedOn w:val="DefaultParagraphFont"/>
+    <w:link w:val="Heading2"/>
+    <w:uiPriority w:val="9"/>
+    <w:rsid w:val="00F268DC"/>
+    <w:rPr>
+      <w:rFonts w:asciiTheme="majorHAnsi" w:hAnsiTheme="majorHAnsi" w:eastAsiaTheme="majorEastAsia" w:cstheme="majorBidi"/>
+      <w:color w:val="2F5496" w:themeColor="accent1" w:themeShade="BF"/>
+      <w:sz w:val="26"/>
+      <w:szCs w:val="26"/>
+    </w:rPr>
   </w:style>
 </w:styles>
 </file>
@@ -1418,6 +1701,15 @@
 </file>
 
 <file path=customXml/item1.xml><?xml version="1.0" encoding="utf-8"?>
+<?mso-contentType ?>
+<FormTemplates xmlns="http://schemas.microsoft.com/sharepoint/v3/contenttype/forms">
+  <Display>DocumentLibraryForm</Display>
+  <Edit>DocumentLibraryForm</Edit>
+  <New>DocumentLibraryForm</New>
+</FormTemplates>
+</file>
+
+<file path=customXml/item2.xml><?xml version="1.0" encoding="utf-8"?>
 <ct:contentTypeSchema xmlns:ct="http://schemas.microsoft.com/office/2006/metadata/contentType" xmlns:ma="http://schemas.microsoft.com/office/2006/metadata/properties/metaAttributes" ct:_="" ma:_="" ma:contentTypeName="Document" ma:contentTypeID="0x01010054D180F447EDD54CAD15577BEE522AB6" ma:contentTypeVersion="12" ma:contentTypeDescription="Create a new document." ma:contentTypeScope="" ma:versionID="cd7cae0e400b9c4cd22bf8eb379eb10c">
   <xsd:schema xmlns:xsd="http://www.w3.org/2001/XMLSchema" xmlns:xs="http://www.w3.org/2001/XMLSchema" xmlns:p="http://schemas.microsoft.com/office/2006/metadata/properties" xmlns:ns2="0c5c3caa-b882-4ffa-b27e-05a731a48318" xmlns:ns3="00f70956-320b-4ea6-bff0-9c8a2b2d81d3" targetNamespace="http://schemas.microsoft.com/office/2006/metadata/properties" ma:root="true" ma:fieldsID="639d1612273284a4be08a9b00b1b8f79" ns2:_="" ns3:_="">
     <xsd:import namespace="0c5c3caa-b882-4ffa-b27e-05a731a48318"/>
@@ -1620,15 +1912,6 @@
 </ct:contentTypeSchema>
 </file>
 
-<file path=customXml/item2.xml><?xml version="1.0" encoding="utf-8"?>
-<?mso-contentType ?>
-<FormTemplates xmlns="http://schemas.microsoft.com/sharepoint/v3/contenttype/forms">
-  <Display>DocumentLibraryForm</Display>
-  <Edit>DocumentLibraryForm</Edit>
-  <New>DocumentLibraryForm</New>
-</FormTemplates>
-</file>
-
 <file path=customXml/item3.xml><?xml version="1.0" encoding="utf-8"?>
 <p:properties xmlns:p="http://schemas.microsoft.com/office/2006/metadata/properties" xmlns:xsi="http://www.w3.org/2001/XMLSchema-instance" xmlns:pc="http://schemas.microsoft.com/office/infopath/2007/PartnerControls">
   <documentManagement>
@@ -1641,6 +1924,14 @@
 </file>
 
 <file path=customXml/itemProps1.xml><?xml version="1.0" encoding="utf-8"?>
+<ds:datastoreItem xmlns:ds="http://schemas.openxmlformats.org/officeDocument/2006/customXml" ds:itemID="{373B8265-C23F-4935-8A82-6AFB81B21F41}">
+  <ds:schemaRefs>
+    <ds:schemaRef ds:uri="http://schemas.microsoft.com/sharepoint/v3/contenttype/forms"/>
+  </ds:schemaRefs>
+</ds:datastoreItem>
+</file>
+
+<file path=customXml/itemProps2.xml><?xml version="1.0" encoding="utf-8"?>
 <ds:datastoreItem xmlns:ds="http://schemas.openxmlformats.org/officeDocument/2006/customXml" ds:itemID="{DEC41C99-F609-49DD-AA93-7A1A954318F7}">
   <ds:schemaRefs>
     <ds:schemaRef ds:uri="http://schemas.microsoft.com/office/2006/metadata/contentType"/>
@@ -1659,14 +1950,6 @@
 </ds:datastoreItem>
 </file>
 
-<file path=customXml/itemProps2.xml><?xml version="1.0" encoding="utf-8"?>
-<ds:datastoreItem xmlns:ds="http://schemas.openxmlformats.org/officeDocument/2006/customXml" ds:itemID="{373B8265-C23F-4935-8A82-6AFB81B21F41}">
-  <ds:schemaRefs>
-    <ds:schemaRef ds:uri="http://schemas.microsoft.com/sharepoint/v3/contenttype/forms"/>
-  </ds:schemaRefs>
-</ds:datastoreItem>
-</file>
-
 <file path=customXml/itemProps3.xml><?xml version="1.0" encoding="utf-8"?>
 <ds:datastoreItem xmlns:ds="http://schemas.openxmlformats.org/officeDocument/2006/customXml" ds:itemID="{9EB6A4A7-0C9F-4D09-A720-EE1F4E1371C4}">
   <ds:schemaRefs>

</xml_diff>